<commit_message>
Update resume: switch Forty‑Two Ink role and highlights to present tense (co‑founding/leading) and regenerate downloadable resume assets
</commit_message>
<xml_diff>
--- a/docs/assets/downloads/adleta_richard_resume_full.docx
+++ b/docs/assets/downloads/adleta_richard_resume_full.docx
@@ -98,7 +98,7 @@
         <w:pStyle w:val="BodyText"/>
       </w:pPr>
       <w:r>
-        <w:t xml:space="preserve">Co-founded educational technology company developing specialized scheduling and compliance software for K-12 schools. Led full-stack development using modern technologies with focus on clean architecture, type safety, and scalability.</w:t>
+        <w:t xml:space="preserve">Co-founding educational technology company building specialized scheduling and compliance software for K-12 schools. Leading full-stack development using modern technologies with focus on clean architecture, type safety, and scalability.</w:t>
       </w:r>
     </w:p>
     <w:p>
@@ -109,7 +109,7 @@
         </w:numPr>
       </w:pPr>
       <w:r>
-        <w:t xml:space="preserve">Architected and developed full-stack educational scheduling platform from inception using React, TypeScript, .NET 8, and PostgreSQL</w:t>
+        <w:t xml:space="preserve">Architecting and developing full-stack educational scheduling platform from inception using React, TypeScript, .NET 8, and PostgreSQL</w:t>
       </w:r>
     </w:p>
     <w:p>
@@ -120,7 +120,7 @@
         </w:numPr>
       </w:pPr>
       <w:r>
-        <w:t xml:space="preserve">Implemented repository pattern with unit of work, comprehensive migration system (95+ DbUp migrations), and Zod schema validation for type safety</w:t>
+        <w:t xml:space="preserve">Implementing repository pattern with unit of work, comprehensive migration system (95+ DbUp migrations), and Zod schema validation for type safety</w:t>
       </w:r>
     </w:p>
     <w:p>
@@ -131,7 +131,7 @@
         </w:numPr>
       </w:pPr>
       <w:r>
-        <w:t xml:space="preserve">Built responsive single-page application with React 18.3, Tailwind CSS 4, and strict TypeScript 5.8 configuration</w:t>
+        <w:t xml:space="preserve">Building responsive single-page application with React 18.3, Tailwind CSS 4, and strict TypeScript 5.8 configuration</w:t>
       </w:r>
     </w:p>
     <w:p>
@@ -142,7 +142,7 @@
         </w:numPr>
       </w:pPr>
       <w:r>
-        <w:t xml:space="preserve">Designed PostgreSQL 17 database schema supporting complex scheduling workflows and compliance tracking</w:t>
+        <w:t xml:space="preserve">Designing PostgreSQL 17 database schema supporting complex scheduling workflows and compliance tracking</w:t>
       </w:r>
     </w:p>
     <w:p>
@@ -153,7 +153,7 @@
         </w:numPr>
       </w:pPr>
       <w:r>
-        <w:t xml:space="preserve">Established development infrastructure with modern tooling, automated migrations, and deployment on Digital Ocean App Platform</w:t>
+        <w:t xml:space="preserve">Establishing development infrastructure with modern tooling, automated migrations, and deployment on Digital Ocean App Platform</w:t>
       </w:r>
     </w:p>
     <w:p>

</xml_diff>